<commit_message>
actializando .docx con informacion sobre el backup de la db
</commit_message>
<xml_diff>
--- a/Problema  con el select.docx
+++ b/Problema  con el select.docx
@@ -470,8 +470,55 @@
       <w:pPr>
         <w:jc w:val="both"/>
       </w:pPr>
+    </w:p>
+    <w:p>
+      <w:pPr>
+        <w:jc w:val="both"/>
+      </w:pPr>
       <w:bookmarkStart w:id="0" w:name="_GoBack"/>
+      <w:r>
+        <w:rPr>
+          <w:b/>
+        </w:rPr>
+        <w:t xml:space="preserve">En el </w:t>
+      </w:r>
+      <w:proofErr w:type="spellStart"/>
+      <w:r>
+        <w:rPr>
+          <w:b/>
+        </w:rPr>
+        <w:t>backend</w:t>
+      </w:r>
+      <w:proofErr w:type="spellEnd"/>
+      <w:r>
+        <w:rPr>
+          <w:b/>
+        </w:rPr>
+        <w:t xml:space="preserve"> hay una carpeta llamada SICI20v2</w:t>
+      </w:r>
+      <w:r>
+        <w:t xml:space="preserve"> </w:t>
+      </w:r>
       <w:bookmarkEnd w:id="0"/>
+      <w:r>
+        <w:t xml:space="preserve">ese es el </w:t>
+      </w:r>
+      <w:proofErr w:type="spellStart"/>
+      <w:r>
+        <w:t>backup</w:t>
+      </w:r>
+      <w:proofErr w:type="spellEnd"/>
+      <w:r>
+        <w:t xml:space="preserve"> de la base de datos mongo para que hablemos el mismo idioma, todos los datos que contiene son </w:t>
+      </w:r>
+      <w:proofErr w:type="spellStart"/>
+      <w:r>
+        <w:t>dtos</w:t>
+      </w:r>
+      <w:proofErr w:type="spellEnd"/>
+      <w:r>
+        <w:t xml:space="preserve"> de prueba.</w:t>
+      </w:r>
     </w:p>
     <w:sectPr>
       <w:pgSz w:w="12240" w:h="15840"/>

</xml_diff>